<commit_message>
Update diagram + create Meeting Minus
</commit_message>
<xml_diff>
--- a/Meeting_minus/MEETING_MINUS_02_18_2020.docx
+++ b/Meeting_minus/MEETING_MINUS_02_18_2020.docx
@@ -1321,6 +1321,14 @@
                 <w:szCs w:val="24"/>
               </w:rPr>
             </w:pPr>
+            <w:r>
+              <w:rPr>
+                <w:rFonts w:ascii="Cambria" w:hAnsi="Cambria"/>
+                <w:sz w:val="24"/>
+                <w:szCs w:val="24"/>
+              </w:rPr>
+              <w:t>22/02/2019</w:t>
+            </w:r>
           </w:p>
         </w:tc>
       </w:tr>
@@ -1349,8 +1357,6 @@
               </w:rPr>
               <w:t>Rework Database</w:t>
             </w:r>
-            <w:bookmarkStart w:id="5" w:name="_GoBack"/>
-            <w:bookmarkEnd w:id="5"/>
           </w:p>
         </w:tc>
         <w:tc>
@@ -1383,284 +1389,23 @@
                 <w:rFonts w:ascii="Cambria" w:hAnsi="Cambria"/>
               </w:rPr>
             </w:pPr>
+            <w:r>
+              <w:rPr>
+                <w:rFonts w:ascii="Cambria" w:hAnsi="Cambria"/>
+              </w:rPr>
+              <w:t>22/02/2019</w:t>
+            </w:r>
           </w:p>
         </w:tc>
       </w:tr>
-      <w:tr>
-        <w:tc>
-          <w:tcPr>
-            <w:tcW w:w="5848" w:type="dxa"/>
-            <w:gridSpan w:val="5"/>
-            <w:shd w:val="clear" w:color="auto" w:fill="FFFFFF" w:themeFill="background1"/>
-            <w:vAlign w:val="center"/>
-          </w:tcPr>
-          <w:p>
-            <w:pPr>
-              <w:pStyle w:val="Heading3"/>
-              <w:keepLines/>
-              <w:pBdr>
-                <w:top w:val="nil"/>
-                <w:left w:val="nil"/>
-                <w:bottom w:val="nil"/>
-                <w:right w:val="nil"/>
-                <w:between w:val="nil"/>
-              </w:pBdr>
-              <w:outlineLvl w:val="2"/>
-              <w:rPr>
-                <w:rFonts w:ascii="Cambria" w:hAnsi="Cambria"/>
-                <w:b w:val="0"/>
-                <w:color w:val="auto"/>
-                <w:sz w:val="24"/>
-                <w:szCs w:val="24"/>
-              </w:rPr>
-            </w:pPr>
-          </w:p>
-        </w:tc>
-        <w:tc>
-          <w:tcPr>
-            <w:tcW w:w="1417" w:type="dxa"/>
-            <w:gridSpan w:val="2"/>
-            <w:shd w:val="clear" w:color="auto" w:fill="FFFFFF" w:themeFill="background1"/>
-            <w:vAlign w:val="center"/>
-          </w:tcPr>
-          <w:p>
-            <w:pPr>
-              <w:pStyle w:val="CovFormText"/>
-              <w:rPr>
-                <w:rFonts w:ascii="Cambria" w:hAnsi="Cambria"/>
-                <w:sz w:val="24"/>
-                <w:szCs w:val="24"/>
-              </w:rPr>
-            </w:pPr>
-          </w:p>
-        </w:tc>
-        <w:tc>
-          <w:tcPr>
-            <w:tcW w:w="1745" w:type="dxa"/>
-            <w:shd w:val="clear" w:color="auto" w:fill="FFFFFF" w:themeFill="background1"/>
-            <w:vAlign w:val="center"/>
-          </w:tcPr>
-          <w:p>
-            <w:pPr>
-              <w:rPr>
-                <w:rFonts w:ascii="Cambria" w:hAnsi="Cambria"/>
-                <w:color w:val="000000" w:themeColor="text1"/>
-              </w:rPr>
-            </w:pPr>
-          </w:p>
-        </w:tc>
-      </w:tr>
-      <w:tr>
-        <w:tc>
-          <w:tcPr>
-            <w:tcW w:w="5848" w:type="dxa"/>
-            <w:gridSpan w:val="5"/>
-            <w:shd w:val="clear" w:color="auto" w:fill="FFFFFF" w:themeFill="background1"/>
-            <w:vAlign w:val="center"/>
-          </w:tcPr>
-          <w:p>
-            <w:pPr>
-              <w:pStyle w:val="CovFormText"/>
-              <w:rPr>
-                <w:rFonts w:ascii="Cambria" w:hAnsi="Cambria"/>
-                <w:sz w:val="24"/>
-                <w:szCs w:val="24"/>
-              </w:rPr>
-            </w:pPr>
-          </w:p>
-        </w:tc>
-        <w:tc>
-          <w:tcPr>
-            <w:tcW w:w="1417" w:type="dxa"/>
-            <w:gridSpan w:val="2"/>
-            <w:shd w:val="clear" w:color="auto" w:fill="FFFFFF" w:themeFill="background1"/>
-            <w:vAlign w:val="center"/>
-          </w:tcPr>
-          <w:p>
-            <w:pPr>
-              <w:pStyle w:val="CovFormText"/>
-              <w:rPr>
-                <w:rFonts w:ascii="Cambria" w:hAnsi="Cambria"/>
-                <w:sz w:val="24"/>
-                <w:szCs w:val="24"/>
-              </w:rPr>
-            </w:pPr>
-          </w:p>
-        </w:tc>
-        <w:tc>
-          <w:tcPr>
-            <w:tcW w:w="1745" w:type="dxa"/>
-            <w:shd w:val="clear" w:color="auto" w:fill="FFFFFF" w:themeFill="background1"/>
-            <w:vAlign w:val="center"/>
-          </w:tcPr>
-          <w:p>
-            <w:pPr>
-              <w:rPr>
-                <w:rFonts w:ascii="Cambria" w:hAnsi="Cambria"/>
-              </w:rPr>
-            </w:pPr>
-          </w:p>
-        </w:tc>
-      </w:tr>
-      <w:tr>
-        <w:tc>
-          <w:tcPr>
-            <w:tcW w:w="5848" w:type="dxa"/>
-            <w:gridSpan w:val="5"/>
-            <w:shd w:val="clear" w:color="auto" w:fill="FFFFFF" w:themeFill="background1"/>
-            <w:vAlign w:val="center"/>
-          </w:tcPr>
-          <w:p>
-            <w:pPr>
-              <w:pStyle w:val="CovFormText"/>
-              <w:rPr>
-                <w:rFonts w:ascii="Cambria" w:hAnsi="Cambria"/>
-                <w:sz w:val="24"/>
-                <w:szCs w:val="24"/>
-              </w:rPr>
-            </w:pPr>
-          </w:p>
-        </w:tc>
-        <w:tc>
-          <w:tcPr>
-            <w:tcW w:w="1417" w:type="dxa"/>
-            <w:gridSpan w:val="2"/>
-            <w:shd w:val="clear" w:color="auto" w:fill="FFFFFF" w:themeFill="background1"/>
-            <w:vAlign w:val="center"/>
-          </w:tcPr>
-          <w:p>
-            <w:pPr>
-              <w:pStyle w:val="CovFormText"/>
-              <w:rPr>
-                <w:rFonts w:ascii="Cambria" w:hAnsi="Cambria"/>
-                <w:sz w:val="24"/>
-                <w:szCs w:val="24"/>
-              </w:rPr>
-            </w:pPr>
-          </w:p>
-        </w:tc>
-        <w:tc>
-          <w:tcPr>
-            <w:tcW w:w="1745" w:type="dxa"/>
-            <w:shd w:val="clear" w:color="auto" w:fill="FFFFFF" w:themeFill="background1"/>
-            <w:vAlign w:val="center"/>
-          </w:tcPr>
-          <w:p>
-            <w:pPr>
-              <w:rPr>
-                <w:rFonts w:ascii="Cambria" w:hAnsi="Cambria"/>
-              </w:rPr>
-            </w:pPr>
-          </w:p>
-        </w:tc>
-      </w:tr>
-      <w:tr>
-        <w:tc>
-          <w:tcPr>
-            <w:tcW w:w="5848" w:type="dxa"/>
-            <w:gridSpan w:val="5"/>
-            <w:shd w:val="clear" w:color="auto" w:fill="FFFFFF" w:themeFill="background1"/>
-            <w:vAlign w:val="center"/>
-          </w:tcPr>
-          <w:p>
-            <w:pPr>
-              <w:pStyle w:val="CovFormText"/>
-              <w:rPr>
-                <w:rFonts w:ascii="Cambria" w:hAnsi="Cambria"/>
-                <w:sz w:val="24"/>
-                <w:szCs w:val="24"/>
-              </w:rPr>
-            </w:pPr>
-          </w:p>
-        </w:tc>
-        <w:tc>
-          <w:tcPr>
-            <w:tcW w:w="1417" w:type="dxa"/>
-            <w:gridSpan w:val="2"/>
-            <w:shd w:val="clear" w:color="auto" w:fill="FFFFFF" w:themeFill="background1"/>
-            <w:vAlign w:val="center"/>
-          </w:tcPr>
-          <w:p>
-            <w:pPr>
-              <w:pStyle w:val="CovFormText"/>
-              <w:rPr>
-                <w:rFonts w:ascii="Cambria" w:hAnsi="Cambria"/>
-                <w:sz w:val="24"/>
-                <w:szCs w:val="24"/>
-              </w:rPr>
-            </w:pPr>
-          </w:p>
-        </w:tc>
-        <w:tc>
-          <w:tcPr>
-            <w:tcW w:w="1745" w:type="dxa"/>
-            <w:shd w:val="clear" w:color="auto" w:fill="FFFFFF" w:themeFill="background1"/>
-            <w:vAlign w:val="center"/>
-          </w:tcPr>
-          <w:p>
-            <w:pPr>
-              <w:rPr>
-                <w:rFonts w:ascii="Cambria" w:hAnsi="Cambria"/>
-              </w:rPr>
-            </w:pPr>
-          </w:p>
-        </w:tc>
-      </w:tr>
-      <w:tr>
-        <w:tc>
-          <w:tcPr>
-            <w:tcW w:w="5848" w:type="dxa"/>
-            <w:gridSpan w:val="5"/>
-            <w:shd w:val="clear" w:color="auto" w:fill="FFFFFF" w:themeFill="background1"/>
-            <w:vAlign w:val="center"/>
-          </w:tcPr>
-          <w:p>
-            <w:pPr>
-              <w:rPr>
-                <w:rFonts w:ascii="Cambria" w:hAnsi="Cambria"/>
-              </w:rPr>
-            </w:pPr>
-          </w:p>
-        </w:tc>
-        <w:tc>
-          <w:tcPr>
-            <w:tcW w:w="1417" w:type="dxa"/>
-            <w:gridSpan w:val="2"/>
-            <w:shd w:val="clear" w:color="auto" w:fill="FFFFFF" w:themeFill="background1"/>
-            <w:vAlign w:val="center"/>
-          </w:tcPr>
-          <w:p>
-            <w:pPr>
-              <w:pStyle w:val="CovFormText"/>
-              <w:rPr>
-                <w:rFonts w:ascii="Cambria" w:hAnsi="Cambria"/>
-                <w:sz w:val="24"/>
-                <w:szCs w:val="24"/>
-              </w:rPr>
-            </w:pPr>
-          </w:p>
-        </w:tc>
-        <w:tc>
-          <w:tcPr>
-            <w:tcW w:w="1745" w:type="dxa"/>
-            <w:shd w:val="clear" w:color="auto" w:fill="FFFFFF" w:themeFill="background1"/>
-            <w:vAlign w:val="center"/>
-          </w:tcPr>
-          <w:p>
-            <w:pPr>
-              <w:rPr>
-                <w:rFonts w:ascii="Cambria" w:hAnsi="Cambria"/>
-                <w:color w:val="000000" w:themeColor="text1"/>
-              </w:rPr>
-            </w:pPr>
-          </w:p>
-        </w:tc>
-      </w:tr>
+    </w:tbl>
+    <w:p>
+      <w:bookmarkStart w:id="5" w:name="_GoBack"/>
       <w:bookmarkEnd w:id="0"/>
       <w:bookmarkEnd w:id="1"/>
       <w:bookmarkEnd w:id="2"/>
-    </w:tbl>
-    <w:p/>
+      <w:bookmarkEnd w:id="5"/>
+    </w:p>
     <w:sectPr>
       <w:pgSz w:w="11900" w:h="16840"/>
       <w:pgMar w:top="1440" w:right="1440" w:bottom="1134" w:left="1440" w:header="709" w:footer="709" w:gutter="0"/>

</xml_diff>